<commit_message>
file word dan excel section 3 TEST Case
</commit_message>
<xml_diff>
--- a/3-Testing_Documentation_&_Test_Case/Praktikum/Muhamad_Nur_Fajjri_Z_TEST_CASE.docx
+++ b/3-Testing_Documentation_&_Test_Case/Praktikum/Muhamad_Nur_Fajjri_Z_TEST_CASE.docx
@@ -4,58 +4,6 @@
   <w:body>
     <w:p>
       <w:pPr>
-        <w:rPr>
-          <w:rFonts w:ascii="Arial" w:hAnsi="Arial" w:cs="Arial"/>
-        </w:rPr>
-      </w:pPr>
-      <w:r>
-        <w:rPr>
-          <w:rFonts w:ascii="Arial" w:hAnsi="Arial" w:cs="Arial"/>
-        </w:rPr>
-        <w:t>Nama</w:t>
-      </w:r>
-      <w:r>
-        <w:rPr>
-          <w:rFonts w:ascii="Arial" w:hAnsi="Arial" w:cs="Arial"/>
-        </w:rPr>
-        <w:tab/>
-      </w:r>
-      <w:r>
-        <w:rPr>
-          <w:rFonts w:ascii="Arial" w:hAnsi="Arial" w:cs="Arial"/>
-        </w:rPr>
-        <w:tab/>
-        <w:t>: Muhamad Nur Fajjir Zenitandrio (Andro)</w:t>
-      </w:r>
-    </w:p>
-    <w:p>
-      <w:pPr>
-        <w:rPr>
-          <w:rFonts w:ascii="Arial" w:hAnsi="Arial" w:cs="Arial"/>
-        </w:rPr>
-      </w:pPr>
-      <w:r>
-        <w:rPr>
-          <w:rFonts w:ascii="Arial" w:hAnsi="Arial" w:cs="Arial"/>
-        </w:rPr>
-        <w:t>Kelas</w:t>
-      </w:r>
-      <w:r>
-        <w:rPr>
-          <w:rFonts w:ascii="Arial" w:hAnsi="Arial" w:cs="Arial"/>
-        </w:rPr>
-        <w:tab/>
-      </w:r>
-      <w:r>
-        <w:rPr>
-          <w:rFonts w:ascii="Arial" w:hAnsi="Arial" w:cs="Arial"/>
-        </w:rPr>
-        <w:tab/>
-        <w:t>: D / QE</w:t>
-      </w:r>
-    </w:p>
-    <w:p>
-      <w:pPr>
         <w:pBdr>
           <w:bottom w:val="double" w:sz="6" w:space="1" w:color="auto"/>
         </w:pBdr>
@@ -66,12 +14,1086 @@
     </w:p>
     <w:p>
       <w:pPr>
-        <w:rPr>
-          <w:rFonts w:ascii="Arial" w:hAnsi="Arial" w:cs="Arial"/>
-        </w:rPr>
-      </w:pPr>
+        <w:jc w:val="center"/>
+        <w:rPr>
+          <w:rFonts w:ascii="Arial" w:hAnsi="Arial" w:cs="Arial"/>
+        </w:rPr>
+      </w:pPr>
+      <w:r>
+        <w:rPr>
+          <w:rFonts w:ascii="Arial" w:hAnsi="Arial" w:cs="Arial"/>
+        </w:rPr>
+        <w:t>Testing menggunakan chorme lighthouse laman sepulsa.com</w:t>
+      </w:r>
+      <w:r>
+        <w:rPr>
+          <w:rFonts w:ascii="Arial" w:hAnsi="Arial" w:cs="Arial"/>
+        </w:rPr>
+        <w:t xml:space="preserve"> sebagai mobile</w:t>
+      </w:r>
+    </w:p>
+    <w:p>
+      <w:pPr>
+        <w:keepNext/>
+        <w:jc w:val="both"/>
+        <w:rPr>
+          <w:rFonts w:ascii="Arial" w:hAnsi="Arial" w:cs="Arial"/>
+        </w:rPr>
+      </w:pPr>
+      <w:r>
+        <w:rPr>
+          <w:rFonts w:ascii="Arial" w:hAnsi="Arial" w:cs="Arial"/>
+          <w:noProof/>
+        </w:rPr>
+        <w:drawing>
+          <wp:inline distT="0" distB="0" distL="0" distR="0" wp14:anchorId="2B26D6AD" wp14:editId="61C0460F">
+            <wp:extent cx="5732145" cy="2668905"/>
+            <wp:effectExtent l="0" t="0" r="1905" b="0"/>
+            <wp:docPr id="1" name="Picture 1"/>
+            <wp:cNvGraphicFramePr>
+              <a:graphicFrameLocks xmlns:a="http://schemas.openxmlformats.org/drawingml/2006/main" noChangeAspect="1"/>
+            </wp:cNvGraphicFramePr>
+            <a:graphic xmlns:a="http://schemas.openxmlformats.org/drawingml/2006/main">
+              <a:graphicData uri="http://schemas.openxmlformats.org/drawingml/2006/picture">
+                <pic:pic xmlns:pic="http://schemas.openxmlformats.org/drawingml/2006/picture">
+                  <pic:nvPicPr>
+                    <pic:cNvPr id="1" name=""/>
+                    <pic:cNvPicPr/>
+                  </pic:nvPicPr>
+                  <pic:blipFill>
+                    <a:blip r:embed="rId7"/>
+                    <a:stretch>
+                      <a:fillRect/>
+                    </a:stretch>
+                  </pic:blipFill>
+                  <pic:spPr>
+                    <a:xfrm>
+                      <a:off x="0" y="0"/>
+                      <a:ext cx="5732145" cy="2668905"/>
+                    </a:xfrm>
+                    <a:prstGeom prst="rect">
+                      <a:avLst/>
+                    </a:prstGeom>
+                  </pic:spPr>
+                </pic:pic>
+              </a:graphicData>
+            </a:graphic>
+          </wp:inline>
+        </w:drawing>
+      </w:r>
+    </w:p>
+    <w:p>
+      <w:pPr>
+        <w:pStyle w:val="Caption"/>
+        <w:jc w:val="center"/>
+        <w:rPr>
+          <w:rFonts w:ascii="Arial" w:hAnsi="Arial" w:cs="Arial"/>
+        </w:rPr>
+      </w:pPr>
+      <w:r>
+        <w:rPr>
+          <w:rFonts w:ascii="Arial" w:hAnsi="Arial" w:cs="Arial"/>
+        </w:rPr>
+        <w:t xml:space="preserve">Gambar </w:t>
+      </w:r>
+      <w:r>
+        <w:rPr>
+          <w:rFonts w:ascii="Arial" w:hAnsi="Arial" w:cs="Arial"/>
+        </w:rPr>
+        <w:fldChar w:fldCharType="begin"/>
+      </w:r>
+      <w:r>
+        <w:rPr>
+          <w:rFonts w:ascii="Arial" w:hAnsi="Arial" w:cs="Arial"/>
+        </w:rPr>
+        <w:instrText xml:space="preserve"> SEQ Gambar \* ARABIC </w:instrText>
+      </w:r>
+      <w:r>
+        <w:rPr>
+          <w:rFonts w:ascii="Arial" w:hAnsi="Arial" w:cs="Arial"/>
+        </w:rPr>
+        <w:fldChar w:fldCharType="separate"/>
+      </w:r>
+      <w:r>
+        <w:rPr>
+          <w:rFonts w:ascii="Arial" w:hAnsi="Arial" w:cs="Arial"/>
+          <w:noProof/>
+        </w:rPr>
+        <w:t>1</w:t>
+      </w:r>
+      <w:r>
+        <w:rPr>
+          <w:rFonts w:ascii="Arial" w:hAnsi="Arial" w:cs="Arial"/>
+        </w:rPr>
+        <w:fldChar w:fldCharType="end"/>
+      </w:r>
+      <w:r>
+        <w:rPr>
+          <w:rFonts w:ascii="Arial" w:hAnsi="Arial" w:cs="Arial"/>
+        </w:rPr>
+        <w:t xml:space="preserve"> tampilan report lighthouse</w:t>
+      </w:r>
+      <w:r>
+        <w:rPr>
+          <w:rFonts w:ascii="Arial" w:hAnsi="Arial" w:cs="Arial"/>
+        </w:rPr>
+        <w:t xml:space="preserve"> mobile</w:t>
+      </w:r>
+    </w:p>
+    <w:p>
+      <w:pPr>
+        <w:jc w:val="both"/>
+        <w:rPr>
+          <w:rFonts w:ascii="Arial" w:hAnsi="Arial" w:cs="Arial"/>
+        </w:rPr>
+      </w:pPr>
+    </w:p>
+    <w:p>
+      <w:pPr>
+        <w:jc w:val="both"/>
+        <w:rPr>
+          <w:rFonts w:ascii="Arial" w:hAnsi="Arial" w:cs="Arial"/>
+        </w:rPr>
+      </w:pPr>
+      <w:r>
+        <w:rPr>
+          <w:rFonts w:ascii="Arial" w:hAnsi="Arial" w:cs="Arial"/>
+        </w:rPr>
+        <w:t>Pada halaman mobile, sepulsa.com memberikan performa 26/100</w:t>
+      </w:r>
+      <w:r>
+        <w:rPr>
+          <w:rFonts w:ascii="Arial" w:hAnsi="Arial" w:cs="Arial"/>
+        </w:rPr>
+        <w:t xml:space="preserve"> (kurang baik), aksesibilitas 97/100 (</w:t>
+      </w:r>
+      <w:r>
+        <w:rPr>
+          <w:rFonts w:ascii="Arial" w:hAnsi="Arial" w:cs="Arial"/>
+        </w:rPr>
+        <w:t xml:space="preserve">sangat </w:t>
+      </w:r>
+      <w:r>
+        <w:rPr>
+          <w:rFonts w:ascii="Arial" w:hAnsi="Arial" w:cs="Arial"/>
+        </w:rPr>
+        <w:t xml:space="preserve">bagus), best practice (visual frotn-end dan keamanan) 75/100 (average) dan </w:t>
+      </w:r>
+      <w:r>
+        <w:rPr>
+          <w:rFonts w:ascii="Arial" w:hAnsi="Arial" w:cs="Arial"/>
+        </w:rPr>
+        <w:t>Search Engine Optimization</w:t>
+      </w:r>
+      <w:r>
+        <w:rPr>
+          <w:rFonts w:ascii="Arial" w:hAnsi="Arial" w:cs="Arial"/>
+        </w:rPr>
+        <w:t xml:space="preserve"> </w:t>
+      </w:r>
+      <w:r>
+        <w:rPr>
+          <w:rFonts w:ascii="Arial" w:hAnsi="Arial" w:cs="Arial"/>
+        </w:rPr>
+        <w:t>100/100 (sangat bagus)</w:t>
+      </w:r>
+    </w:p>
+    <w:p>
+      <w:pPr>
+        <w:keepNext/>
+      </w:pPr>
+      <w:r>
+        <w:rPr>
+          <w:rFonts w:ascii="Arial" w:hAnsi="Arial" w:cs="Arial"/>
+          <w:noProof/>
+        </w:rPr>
+        <w:lastRenderedPageBreak/>
+        <w:drawing>
+          <wp:inline distT="0" distB="0" distL="0" distR="0" wp14:anchorId="2F5BBB63" wp14:editId="6D309150">
+            <wp:extent cx="4934639" cy="5430008"/>
+            <wp:effectExtent l="0" t="0" r="0" b="0"/>
+            <wp:docPr id="2" name="Picture 2"/>
+            <wp:cNvGraphicFramePr>
+              <a:graphicFrameLocks xmlns:a="http://schemas.openxmlformats.org/drawingml/2006/main" noChangeAspect="1"/>
+            </wp:cNvGraphicFramePr>
+            <a:graphic xmlns:a="http://schemas.openxmlformats.org/drawingml/2006/main">
+              <a:graphicData uri="http://schemas.openxmlformats.org/drawingml/2006/picture">
+                <pic:pic xmlns:pic="http://schemas.openxmlformats.org/drawingml/2006/picture">
+                  <pic:nvPicPr>
+                    <pic:cNvPr id="1" name=""/>
+                    <pic:cNvPicPr/>
+                  </pic:nvPicPr>
+                  <pic:blipFill>
+                    <a:blip r:embed="rId8"/>
+                    <a:stretch>
+                      <a:fillRect/>
+                    </a:stretch>
+                  </pic:blipFill>
+                  <pic:spPr>
+                    <a:xfrm>
+                      <a:off x="0" y="0"/>
+                      <a:ext cx="4934639" cy="5430008"/>
+                    </a:xfrm>
+                    <a:prstGeom prst="rect">
+                      <a:avLst/>
+                    </a:prstGeom>
+                  </pic:spPr>
+                </pic:pic>
+              </a:graphicData>
+            </a:graphic>
+          </wp:inline>
+        </w:drawing>
+      </w:r>
+    </w:p>
+    <w:p>
+      <w:pPr>
+        <w:pStyle w:val="Caption"/>
+        <w:jc w:val="center"/>
+      </w:pPr>
+      <w:r>
+        <w:t xml:space="preserve">Gambar </w:t>
+      </w:r>
+      <w:r>
+        <w:fldChar w:fldCharType="begin"/>
+      </w:r>
+      <w:r>
+        <w:instrText xml:space="preserve"> SEQ Gambar \* ARABIC </w:instrText>
+      </w:r>
+      <w:r>
+        <w:fldChar w:fldCharType="separate"/>
+      </w:r>
+      <w:r>
+        <w:rPr>
+          <w:noProof/>
+        </w:rPr>
+        <w:t>2</w:t>
+      </w:r>
+      <w:r>
+        <w:rPr>
+          <w:noProof/>
+        </w:rPr>
+        <w:fldChar w:fldCharType="end"/>
+      </w:r>
+      <w:r>
+        <w:t xml:space="preserve"> </w:t>
+      </w:r>
+      <w:r>
+        <w:t>tampilan report lighthouse</w:t>
+      </w:r>
+      <w:r>
+        <w:rPr>
+          <w:noProof/>
+        </w:rPr>
+        <w:t xml:space="preserve"> mobile</w:t>
+      </w:r>
+    </w:p>
+    <w:p>
+      <w:pPr>
+        <w:keepNext/>
+      </w:pPr>
+      <w:r>
+        <w:rPr>
+          <w:rFonts w:ascii="Arial" w:hAnsi="Arial" w:cs="Arial"/>
+          <w:noProof/>
+        </w:rPr>
+        <w:lastRenderedPageBreak/>
+        <w:drawing>
+          <wp:inline distT="0" distB="0" distL="0" distR="0" wp14:anchorId="39D8105B" wp14:editId="30F854FE">
+            <wp:extent cx="4963218" cy="5268060"/>
+            <wp:effectExtent l="0" t="0" r="8890" b="8890"/>
+            <wp:docPr id="3" name="Picture 3"/>
+            <wp:cNvGraphicFramePr>
+              <a:graphicFrameLocks xmlns:a="http://schemas.openxmlformats.org/drawingml/2006/main" noChangeAspect="1"/>
+            </wp:cNvGraphicFramePr>
+            <a:graphic xmlns:a="http://schemas.openxmlformats.org/drawingml/2006/main">
+              <a:graphicData uri="http://schemas.openxmlformats.org/drawingml/2006/picture">
+                <pic:pic xmlns:pic="http://schemas.openxmlformats.org/drawingml/2006/picture">
+                  <pic:nvPicPr>
+                    <pic:cNvPr id="1" name=""/>
+                    <pic:cNvPicPr/>
+                  </pic:nvPicPr>
+                  <pic:blipFill>
+                    <a:blip r:embed="rId9"/>
+                    <a:stretch>
+                      <a:fillRect/>
+                    </a:stretch>
+                  </pic:blipFill>
+                  <pic:spPr>
+                    <a:xfrm>
+                      <a:off x="0" y="0"/>
+                      <a:ext cx="4963218" cy="5268060"/>
+                    </a:xfrm>
+                    <a:prstGeom prst="rect">
+                      <a:avLst/>
+                    </a:prstGeom>
+                  </pic:spPr>
+                </pic:pic>
+              </a:graphicData>
+            </a:graphic>
+          </wp:inline>
+        </w:drawing>
+      </w:r>
+    </w:p>
+    <w:p>
+      <w:pPr>
+        <w:pStyle w:val="Caption"/>
+        <w:jc w:val="center"/>
+      </w:pPr>
+      <w:r>
+        <w:t xml:space="preserve">Gambar </w:t>
+      </w:r>
+      <w:fldSimple w:instr=" SEQ Gambar \* ARABIC ">
+        <w:r>
+          <w:rPr>
+            <w:noProof/>
+          </w:rPr>
+          <w:t>3</w:t>
+        </w:r>
+      </w:fldSimple>
+      <w:r>
+        <w:t>tampilan report lighthouse mobile</w:t>
+      </w:r>
+    </w:p>
+    <w:p>
+      <w:pPr>
+        <w:keepNext/>
+      </w:pPr>
+      <w:r>
+        <w:rPr>
+          <w:rFonts w:ascii="Arial" w:hAnsi="Arial" w:cs="Arial"/>
+          <w:noProof/>
+        </w:rPr>
+        <w:lastRenderedPageBreak/>
+        <w:drawing>
+          <wp:inline distT="0" distB="0" distL="0" distR="0" wp14:anchorId="5CB954CE" wp14:editId="4CF74285">
+            <wp:extent cx="4925112" cy="5525271"/>
+            <wp:effectExtent l="0" t="0" r="8890" b="0"/>
+            <wp:docPr id="4" name="Picture 4"/>
+            <wp:cNvGraphicFramePr>
+              <a:graphicFrameLocks xmlns:a="http://schemas.openxmlformats.org/drawingml/2006/main" noChangeAspect="1"/>
+            </wp:cNvGraphicFramePr>
+            <a:graphic xmlns:a="http://schemas.openxmlformats.org/drawingml/2006/main">
+              <a:graphicData uri="http://schemas.openxmlformats.org/drawingml/2006/picture">
+                <pic:pic xmlns:pic="http://schemas.openxmlformats.org/drawingml/2006/picture">
+                  <pic:nvPicPr>
+                    <pic:cNvPr id="1" name=""/>
+                    <pic:cNvPicPr/>
+                  </pic:nvPicPr>
+                  <pic:blipFill>
+                    <a:blip r:embed="rId10"/>
+                    <a:stretch>
+                      <a:fillRect/>
+                    </a:stretch>
+                  </pic:blipFill>
+                  <pic:spPr>
+                    <a:xfrm>
+                      <a:off x="0" y="0"/>
+                      <a:ext cx="4925112" cy="5525271"/>
+                    </a:xfrm>
+                    <a:prstGeom prst="rect">
+                      <a:avLst/>
+                    </a:prstGeom>
+                  </pic:spPr>
+                </pic:pic>
+              </a:graphicData>
+            </a:graphic>
+          </wp:inline>
+        </w:drawing>
+      </w:r>
+    </w:p>
+    <w:p>
+      <w:pPr>
+        <w:pStyle w:val="Caption"/>
+        <w:jc w:val="center"/>
+      </w:pPr>
+      <w:r>
+        <w:t xml:space="preserve">Gambar </w:t>
+      </w:r>
+      <w:fldSimple w:instr=" SEQ Gambar \* ARABIC ">
+        <w:r>
+          <w:rPr>
+            <w:noProof/>
+          </w:rPr>
+          <w:t>4</w:t>
+        </w:r>
+      </w:fldSimple>
+      <w:r>
+        <w:t>tampilan report lighthouse mobile</w:t>
+      </w:r>
+    </w:p>
+    <w:p>
+      <w:pPr>
+        <w:keepNext/>
+      </w:pPr>
+      <w:r>
+        <w:rPr>
+          <w:rFonts w:ascii="Arial" w:hAnsi="Arial" w:cs="Arial"/>
+          <w:noProof/>
+        </w:rPr>
+        <w:lastRenderedPageBreak/>
+        <w:drawing>
+          <wp:inline distT="0" distB="0" distL="0" distR="0" wp14:anchorId="277D0507" wp14:editId="51436F5C">
+            <wp:extent cx="5732145" cy="2598420"/>
+            <wp:effectExtent l="0" t="0" r="1905" b="0"/>
+            <wp:docPr id="5" name="Picture 5"/>
+            <wp:cNvGraphicFramePr>
+              <a:graphicFrameLocks xmlns:a="http://schemas.openxmlformats.org/drawingml/2006/main" noChangeAspect="1"/>
+            </wp:cNvGraphicFramePr>
+            <a:graphic xmlns:a="http://schemas.openxmlformats.org/drawingml/2006/main">
+              <a:graphicData uri="http://schemas.openxmlformats.org/drawingml/2006/picture">
+                <pic:pic xmlns:pic="http://schemas.openxmlformats.org/drawingml/2006/picture">
+                  <pic:nvPicPr>
+                    <pic:cNvPr id="1" name=""/>
+                    <pic:cNvPicPr/>
+                  </pic:nvPicPr>
+                  <pic:blipFill>
+                    <a:blip r:embed="rId11"/>
+                    <a:stretch>
+                      <a:fillRect/>
+                    </a:stretch>
+                  </pic:blipFill>
+                  <pic:spPr>
+                    <a:xfrm>
+                      <a:off x="0" y="0"/>
+                      <a:ext cx="5732145" cy="2598420"/>
+                    </a:xfrm>
+                    <a:prstGeom prst="rect">
+                      <a:avLst/>
+                    </a:prstGeom>
+                  </pic:spPr>
+                </pic:pic>
+              </a:graphicData>
+            </a:graphic>
+          </wp:inline>
+        </w:drawing>
+      </w:r>
+    </w:p>
+    <w:p>
+      <w:pPr>
+        <w:pStyle w:val="Caption"/>
+        <w:jc w:val="center"/>
+      </w:pPr>
+      <w:r>
+        <w:t xml:space="preserve">Gambar </w:t>
+      </w:r>
+      <w:fldSimple w:instr=" SEQ Gambar \* ARABIC ">
+        <w:r>
+          <w:rPr>
+            <w:noProof/>
+          </w:rPr>
+          <w:t>5</w:t>
+        </w:r>
+      </w:fldSimple>
+      <w:r>
+        <w:t>tampilan report lighthouse mobile</w:t>
+      </w:r>
+    </w:p>
+    <w:p>
+      <w:pPr>
+        <w:keepNext/>
+      </w:pPr>
+      <w:r>
+        <w:rPr>
+          <w:rFonts w:ascii="Arial" w:hAnsi="Arial" w:cs="Arial"/>
+          <w:noProof/>
+        </w:rPr>
+        <w:drawing>
+          <wp:inline distT="0" distB="0" distL="0" distR="0" wp14:anchorId="0E98E7F1" wp14:editId="1B06B49C">
+            <wp:extent cx="4925112" cy="5134692"/>
+            <wp:effectExtent l="0" t="0" r="8890" b="8890"/>
+            <wp:docPr id="6" name="Picture 6"/>
+            <wp:cNvGraphicFramePr>
+              <a:graphicFrameLocks xmlns:a="http://schemas.openxmlformats.org/drawingml/2006/main" noChangeAspect="1"/>
+            </wp:cNvGraphicFramePr>
+            <a:graphic xmlns:a="http://schemas.openxmlformats.org/drawingml/2006/main">
+              <a:graphicData uri="http://schemas.openxmlformats.org/drawingml/2006/picture">
+                <pic:pic xmlns:pic="http://schemas.openxmlformats.org/drawingml/2006/picture">
+                  <pic:nvPicPr>
+                    <pic:cNvPr id="1" name=""/>
+                    <pic:cNvPicPr/>
+                  </pic:nvPicPr>
+                  <pic:blipFill>
+                    <a:blip r:embed="rId12"/>
+                    <a:stretch>
+                      <a:fillRect/>
+                    </a:stretch>
+                  </pic:blipFill>
+                  <pic:spPr>
+                    <a:xfrm>
+                      <a:off x="0" y="0"/>
+                      <a:ext cx="4925112" cy="5134692"/>
+                    </a:xfrm>
+                    <a:prstGeom prst="rect">
+                      <a:avLst/>
+                    </a:prstGeom>
+                  </pic:spPr>
+                </pic:pic>
+              </a:graphicData>
+            </a:graphic>
+          </wp:inline>
+        </w:drawing>
+      </w:r>
+    </w:p>
+    <w:p>
+      <w:pPr>
+        <w:pStyle w:val="Caption"/>
+        <w:jc w:val="center"/>
+        <w:rPr>
+          <w:rFonts w:ascii="Arial" w:hAnsi="Arial" w:cs="Arial"/>
+        </w:rPr>
+      </w:pPr>
+      <w:r>
+        <w:t xml:space="preserve">Gambar </w:t>
+      </w:r>
+      <w:fldSimple w:instr=" SEQ Gambar \* ARABIC ">
+        <w:r>
+          <w:rPr>
+            <w:noProof/>
+          </w:rPr>
+          <w:t>6</w:t>
+        </w:r>
+      </w:fldSimple>
+      <w:r>
+        <w:t>tampilan report lighthouse mobile</w:t>
+      </w:r>
+    </w:p>
+    <w:p>
+      <w:pPr>
+        <w:pBdr>
+          <w:bottom w:val="double" w:sz="6" w:space="1" w:color="auto"/>
+        </w:pBdr>
+        <w:rPr>
+          <w:rFonts w:ascii="Arial" w:hAnsi="Arial" w:cs="Arial"/>
+        </w:rPr>
+      </w:pPr>
+    </w:p>
+    <w:p>
+      <w:pPr>
+        <w:jc w:val="center"/>
+        <w:rPr>
+          <w:rFonts w:ascii="Arial" w:hAnsi="Arial" w:cs="Arial"/>
+        </w:rPr>
+      </w:pPr>
+      <w:r>
+        <w:rPr>
+          <w:rFonts w:ascii="Arial" w:hAnsi="Arial" w:cs="Arial"/>
+        </w:rPr>
+        <w:t>Testing menggunakan chorme lighthouse laman sepulsa.com sebagai desktop</w:t>
+      </w:r>
+    </w:p>
+    <w:p>
+      <w:pPr>
+        <w:rPr>
+          <w:rFonts w:ascii="Arial" w:hAnsi="Arial" w:cs="Arial"/>
+        </w:rPr>
+      </w:pPr>
+    </w:p>
+    <w:p>
+      <w:pPr>
+        <w:keepNext/>
+      </w:pPr>
+      <w:r>
+        <w:rPr>
+          <w:noProof/>
+        </w:rPr>
+        <w:drawing>
+          <wp:inline distT="0" distB="0" distL="0" distR="0" wp14:anchorId="5E62A047" wp14:editId="3C7698FA">
+            <wp:extent cx="5732145" cy="2823845"/>
+            <wp:effectExtent l="0" t="0" r="1905" b="0"/>
+            <wp:docPr id="14" name="Picture 14"/>
+            <wp:cNvGraphicFramePr>
+              <a:graphicFrameLocks xmlns:a="http://schemas.openxmlformats.org/drawingml/2006/main" noChangeAspect="1"/>
+            </wp:cNvGraphicFramePr>
+            <a:graphic xmlns:a="http://schemas.openxmlformats.org/drawingml/2006/main">
+              <a:graphicData uri="http://schemas.openxmlformats.org/drawingml/2006/picture">
+                <pic:pic xmlns:pic="http://schemas.openxmlformats.org/drawingml/2006/picture">
+                  <pic:nvPicPr>
+                    <pic:cNvPr id="1" name=""/>
+                    <pic:cNvPicPr/>
+                  </pic:nvPicPr>
+                  <pic:blipFill>
+                    <a:blip r:embed="rId13"/>
+                    <a:stretch>
+                      <a:fillRect/>
+                    </a:stretch>
+                  </pic:blipFill>
+                  <pic:spPr>
+                    <a:xfrm>
+                      <a:off x="0" y="0"/>
+                      <a:ext cx="5732145" cy="2823845"/>
+                    </a:xfrm>
+                    <a:prstGeom prst="rect">
+                      <a:avLst/>
+                    </a:prstGeom>
+                  </pic:spPr>
+                </pic:pic>
+              </a:graphicData>
+            </a:graphic>
+          </wp:inline>
+        </w:drawing>
+      </w:r>
+    </w:p>
+    <w:p>
+      <w:pPr>
+        <w:pStyle w:val="Caption"/>
+        <w:jc w:val="center"/>
+        <w:rPr>
+          <w:rFonts w:ascii="Arial" w:hAnsi="Arial" w:cs="Arial"/>
+        </w:rPr>
+      </w:pPr>
+      <w:r>
+        <w:t xml:space="preserve">Gambar </w:t>
+      </w:r>
+      <w:fldSimple w:instr=" SEQ Gambar \* ARABIC ">
+        <w:r>
+          <w:rPr>
+            <w:noProof/>
+          </w:rPr>
+          <w:t>7</w:t>
+        </w:r>
+      </w:fldSimple>
+      <w:r>
+        <w:t xml:space="preserve">tampilan report lighthouse </w:t>
+      </w:r>
+      <w:r>
+        <w:t>desktop</w:t>
+      </w:r>
+    </w:p>
+    <w:p>
+      <w:pPr>
+        <w:keepNext/>
+      </w:pPr>
+      <w:r>
+        <w:rPr>
+          <w:rFonts w:ascii="Arial" w:hAnsi="Arial" w:cs="Arial"/>
+          <w:noProof/>
+        </w:rPr>
+        <w:lastRenderedPageBreak/>
+        <w:drawing>
+          <wp:inline distT="0" distB="0" distL="0" distR="0" wp14:anchorId="16D676EE" wp14:editId="3C9D33D8">
+            <wp:extent cx="4848902" cy="5496692"/>
+            <wp:effectExtent l="0" t="0" r="8890" b="8890"/>
+            <wp:docPr id="8" name="Picture 8"/>
+            <wp:cNvGraphicFramePr>
+              <a:graphicFrameLocks xmlns:a="http://schemas.openxmlformats.org/drawingml/2006/main" noChangeAspect="1"/>
+            </wp:cNvGraphicFramePr>
+            <a:graphic xmlns:a="http://schemas.openxmlformats.org/drawingml/2006/main">
+              <a:graphicData uri="http://schemas.openxmlformats.org/drawingml/2006/picture">
+                <pic:pic xmlns:pic="http://schemas.openxmlformats.org/drawingml/2006/picture">
+                  <pic:nvPicPr>
+                    <pic:cNvPr id="1" name=""/>
+                    <pic:cNvPicPr/>
+                  </pic:nvPicPr>
+                  <pic:blipFill>
+                    <a:blip r:embed="rId14"/>
+                    <a:stretch>
+                      <a:fillRect/>
+                    </a:stretch>
+                  </pic:blipFill>
+                  <pic:spPr>
+                    <a:xfrm>
+                      <a:off x="0" y="0"/>
+                      <a:ext cx="4848902" cy="5496692"/>
+                    </a:xfrm>
+                    <a:prstGeom prst="rect">
+                      <a:avLst/>
+                    </a:prstGeom>
+                  </pic:spPr>
+                </pic:pic>
+              </a:graphicData>
+            </a:graphic>
+          </wp:inline>
+        </w:drawing>
+      </w:r>
+    </w:p>
+    <w:p>
+      <w:pPr>
+        <w:pStyle w:val="Caption"/>
+      </w:pPr>
+      <w:r>
+        <w:t xml:space="preserve">Gambar </w:t>
+      </w:r>
+      <w:fldSimple w:instr=" SEQ Gambar \* ARABIC ">
+        <w:r>
+          <w:rPr>
+            <w:noProof/>
+          </w:rPr>
+          <w:t>8</w:t>
+        </w:r>
+      </w:fldSimple>
+      <w:r>
+        <w:t xml:space="preserve"> </w:t>
+      </w:r>
+      <w:r>
+        <w:t xml:space="preserve">tampilan report lighthouse </w:t>
+      </w:r>
+      <w:r>
+        <w:t>desktop</w:t>
+      </w:r>
+    </w:p>
+    <w:p>
+      <w:pPr>
+        <w:keepNext/>
+      </w:pPr>
+      <w:r>
+        <w:rPr>
+          <w:rFonts w:ascii="Arial" w:hAnsi="Arial" w:cs="Arial"/>
+          <w:noProof/>
+        </w:rPr>
+        <w:lastRenderedPageBreak/>
+        <w:drawing>
+          <wp:inline distT="0" distB="0" distL="0" distR="0" wp14:anchorId="74827822" wp14:editId="4C479820">
+            <wp:extent cx="4906060" cy="5506218"/>
+            <wp:effectExtent l="0" t="0" r="8890" b="0"/>
+            <wp:docPr id="9" name="Picture 9"/>
+            <wp:cNvGraphicFramePr>
+              <a:graphicFrameLocks xmlns:a="http://schemas.openxmlformats.org/drawingml/2006/main" noChangeAspect="1"/>
+            </wp:cNvGraphicFramePr>
+            <a:graphic xmlns:a="http://schemas.openxmlformats.org/drawingml/2006/main">
+              <a:graphicData uri="http://schemas.openxmlformats.org/drawingml/2006/picture">
+                <pic:pic xmlns:pic="http://schemas.openxmlformats.org/drawingml/2006/picture">
+                  <pic:nvPicPr>
+                    <pic:cNvPr id="1" name=""/>
+                    <pic:cNvPicPr/>
+                  </pic:nvPicPr>
+                  <pic:blipFill>
+                    <a:blip r:embed="rId15"/>
+                    <a:stretch>
+                      <a:fillRect/>
+                    </a:stretch>
+                  </pic:blipFill>
+                  <pic:spPr>
+                    <a:xfrm>
+                      <a:off x="0" y="0"/>
+                      <a:ext cx="4906060" cy="5506218"/>
+                    </a:xfrm>
+                    <a:prstGeom prst="rect">
+                      <a:avLst/>
+                    </a:prstGeom>
+                  </pic:spPr>
+                </pic:pic>
+              </a:graphicData>
+            </a:graphic>
+          </wp:inline>
+        </w:drawing>
+      </w:r>
+    </w:p>
+    <w:p>
+      <w:pPr>
+        <w:pStyle w:val="Caption"/>
+        <w:jc w:val="center"/>
+        <w:rPr>
+          <w:rFonts w:ascii="Arial" w:hAnsi="Arial" w:cs="Arial"/>
+        </w:rPr>
+      </w:pPr>
+      <w:r>
+        <w:t xml:space="preserve">Gambar </w:t>
+      </w:r>
+      <w:fldSimple w:instr=" SEQ Gambar \* ARABIC ">
+        <w:r>
+          <w:rPr>
+            <w:noProof/>
+          </w:rPr>
+          <w:t>9</w:t>
+        </w:r>
+      </w:fldSimple>
+      <w:r>
+        <w:t xml:space="preserve"> </w:t>
+      </w:r>
+      <w:r>
+        <w:t>tampilan report lighthouse desktop</w:t>
+      </w:r>
+    </w:p>
+    <w:p>
+      <w:pPr>
+        <w:keepNext/>
+      </w:pPr>
+      <w:r>
+        <w:rPr>
+          <w:rFonts w:ascii="Arial" w:hAnsi="Arial" w:cs="Arial"/>
+          <w:noProof/>
+        </w:rPr>
+        <w:lastRenderedPageBreak/>
+        <w:drawing>
+          <wp:inline distT="0" distB="0" distL="0" distR="0" wp14:anchorId="6117905B" wp14:editId="6009DDFB">
+            <wp:extent cx="4972744" cy="5268060"/>
+            <wp:effectExtent l="0" t="0" r="0" b="8890"/>
+            <wp:docPr id="10" name="Picture 10"/>
+            <wp:cNvGraphicFramePr>
+              <a:graphicFrameLocks xmlns:a="http://schemas.openxmlformats.org/drawingml/2006/main" noChangeAspect="1"/>
+            </wp:cNvGraphicFramePr>
+            <a:graphic xmlns:a="http://schemas.openxmlformats.org/drawingml/2006/main">
+              <a:graphicData uri="http://schemas.openxmlformats.org/drawingml/2006/picture">
+                <pic:pic xmlns:pic="http://schemas.openxmlformats.org/drawingml/2006/picture">
+                  <pic:nvPicPr>
+                    <pic:cNvPr id="1" name=""/>
+                    <pic:cNvPicPr/>
+                  </pic:nvPicPr>
+                  <pic:blipFill>
+                    <a:blip r:embed="rId16"/>
+                    <a:stretch>
+                      <a:fillRect/>
+                    </a:stretch>
+                  </pic:blipFill>
+                  <pic:spPr>
+                    <a:xfrm>
+                      <a:off x="0" y="0"/>
+                      <a:ext cx="4972744" cy="5268060"/>
+                    </a:xfrm>
+                    <a:prstGeom prst="rect">
+                      <a:avLst/>
+                    </a:prstGeom>
+                  </pic:spPr>
+                </pic:pic>
+              </a:graphicData>
+            </a:graphic>
+          </wp:inline>
+        </w:drawing>
+      </w:r>
+    </w:p>
+    <w:p>
+      <w:pPr>
+        <w:pStyle w:val="Caption"/>
+        <w:jc w:val="center"/>
+      </w:pPr>
+      <w:r>
+        <w:t xml:space="preserve">Gambar </w:t>
+      </w:r>
+      <w:fldSimple w:instr=" SEQ Gambar \* ARABIC ">
+        <w:r>
+          <w:rPr>
+            <w:noProof/>
+          </w:rPr>
+          <w:t>10</w:t>
+        </w:r>
+      </w:fldSimple>
+      <w:r>
+        <w:t xml:space="preserve"> </w:t>
+      </w:r>
+      <w:r>
+        <w:t>tampilan report lighthouse desktop</w:t>
+      </w:r>
+    </w:p>
+    <w:p>
+      <w:pPr>
+        <w:keepNext/>
+      </w:pPr>
+      <w:r>
+        <w:rPr>
+          <w:rFonts w:ascii="Arial" w:hAnsi="Arial" w:cs="Arial"/>
+          <w:noProof/>
+        </w:rPr>
+        <w:lastRenderedPageBreak/>
+        <w:drawing>
+          <wp:inline distT="0" distB="0" distL="0" distR="0" wp14:anchorId="62CD4637" wp14:editId="780B88F7">
+            <wp:extent cx="4839375" cy="5268060"/>
+            <wp:effectExtent l="0" t="0" r="0" b="8890"/>
+            <wp:docPr id="11" name="Picture 11"/>
+            <wp:cNvGraphicFramePr>
+              <a:graphicFrameLocks xmlns:a="http://schemas.openxmlformats.org/drawingml/2006/main" noChangeAspect="1"/>
+            </wp:cNvGraphicFramePr>
+            <a:graphic xmlns:a="http://schemas.openxmlformats.org/drawingml/2006/main">
+              <a:graphicData uri="http://schemas.openxmlformats.org/drawingml/2006/picture">
+                <pic:pic xmlns:pic="http://schemas.openxmlformats.org/drawingml/2006/picture">
+                  <pic:nvPicPr>
+                    <pic:cNvPr id="1" name=""/>
+                    <pic:cNvPicPr/>
+                  </pic:nvPicPr>
+                  <pic:blipFill>
+                    <a:blip r:embed="rId17"/>
+                    <a:stretch>
+                      <a:fillRect/>
+                    </a:stretch>
+                  </pic:blipFill>
+                  <pic:spPr>
+                    <a:xfrm>
+                      <a:off x="0" y="0"/>
+                      <a:ext cx="4839375" cy="5268060"/>
+                    </a:xfrm>
+                    <a:prstGeom prst="rect">
+                      <a:avLst/>
+                    </a:prstGeom>
+                  </pic:spPr>
+                </pic:pic>
+              </a:graphicData>
+            </a:graphic>
+          </wp:inline>
+        </w:drawing>
+      </w:r>
+    </w:p>
+    <w:p>
+      <w:pPr>
+        <w:pStyle w:val="Caption"/>
+        <w:jc w:val="center"/>
+      </w:pPr>
+      <w:r>
+        <w:t xml:space="preserve">Gambar </w:t>
+      </w:r>
+      <w:fldSimple w:instr=" SEQ Gambar \* ARABIC ">
+        <w:r>
+          <w:rPr>
+            <w:noProof/>
+          </w:rPr>
+          <w:t>11</w:t>
+        </w:r>
+      </w:fldSimple>
+      <w:r>
+        <w:t xml:space="preserve"> </w:t>
+      </w:r>
+      <w:r>
+        <w:t>tampilan report lighthouse desktop</w:t>
+      </w:r>
+    </w:p>
+    <w:p>
+      <w:pPr>
+        <w:keepNext/>
+      </w:pPr>
+      <w:r>
+        <w:rPr>
+          <w:rFonts w:ascii="Arial" w:hAnsi="Arial" w:cs="Arial"/>
+          <w:noProof/>
+        </w:rPr>
+        <w:lastRenderedPageBreak/>
+        <w:drawing>
+          <wp:inline distT="0" distB="0" distL="0" distR="0" wp14:anchorId="5E617FF6" wp14:editId="5D76E6A5">
+            <wp:extent cx="4925112" cy="5296639"/>
+            <wp:effectExtent l="0" t="0" r="8890" b="0"/>
+            <wp:docPr id="12" name="Picture 12"/>
+            <wp:cNvGraphicFramePr>
+              <a:graphicFrameLocks xmlns:a="http://schemas.openxmlformats.org/drawingml/2006/main" noChangeAspect="1"/>
+            </wp:cNvGraphicFramePr>
+            <a:graphic xmlns:a="http://schemas.openxmlformats.org/drawingml/2006/main">
+              <a:graphicData uri="http://schemas.openxmlformats.org/drawingml/2006/picture">
+                <pic:pic xmlns:pic="http://schemas.openxmlformats.org/drawingml/2006/picture">
+                  <pic:nvPicPr>
+                    <pic:cNvPr id="1" name=""/>
+                    <pic:cNvPicPr/>
+                  </pic:nvPicPr>
+                  <pic:blipFill>
+                    <a:blip r:embed="rId18"/>
+                    <a:stretch>
+                      <a:fillRect/>
+                    </a:stretch>
+                  </pic:blipFill>
+                  <pic:spPr>
+                    <a:xfrm>
+                      <a:off x="0" y="0"/>
+                      <a:ext cx="4925112" cy="5296639"/>
+                    </a:xfrm>
+                    <a:prstGeom prst="rect">
+                      <a:avLst/>
+                    </a:prstGeom>
+                  </pic:spPr>
+                </pic:pic>
+              </a:graphicData>
+            </a:graphic>
+          </wp:inline>
+        </w:drawing>
+      </w:r>
+    </w:p>
+    <w:p>
+      <w:pPr>
+        <w:pStyle w:val="Caption"/>
+        <w:jc w:val="center"/>
+      </w:pPr>
+      <w:r>
+        <w:t xml:space="preserve">Gambar </w:t>
+      </w:r>
+      <w:fldSimple w:instr=" SEQ Gambar \* ARABIC ">
+        <w:r>
+          <w:rPr>
+            <w:noProof/>
+          </w:rPr>
+          <w:t>12</w:t>
+        </w:r>
+      </w:fldSimple>
+      <w:r>
+        <w:t xml:space="preserve"> </w:t>
+      </w:r>
+      <w:r>
+        <w:t>tampilan report lighthouse desktop</w:t>
+      </w:r>
+    </w:p>
+    <w:p>
+      <w:pPr>
+        <w:keepNext/>
+      </w:pPr>
+      <w:r>
+        <w:rPr>
+          <w:rFonts w:ascii="Arial" w:hAnsi="Arial" w:cs="Arial"/>
+          <w:noProof/>
+        </w:rPr>
+        <w:lastRenderedPageBreak/>
+        <w:drawing>
+          <wp:inline distT="0" distB="0" distL="0" distR="0" wp14:anchorId="10C17DD5" wp14:editId="6A05187D">
+            <wp:extent cx="4906060" cy="5134692"/>
+            <wp:effectExtent l="0" t="0" r="8890" b="8890"/>
+            <wp:docPr id="13" name="Picture 13"/>
+            <wp:cNvGraphicFramePr>
+              <a:graphicFrameLocks xmlns:a="http://schemas.openxmlformats.org/drawingml/2006/main" noChangeAspect="1"/>
+            </wp:cNvGraphicFramePr>
+            <a:graphic xmlns:a="http://schemas.openxmlformats.org/drawingml/2006/main">
+              <a:graphicData uri="http://schemas.openxmlformats.org/drawingml/2006/picture">
+                <pic:pic xmlns:pic="http://schemas.openxmlformats.org/drawingml/2006/picture">
+                  <pic:nvPicPr>
+                    <pic:cNvPr id="1" name=""/>
+                    <pic:cNvPicPr/>
+                  </pic:nvPicPr>
+                  <pic:blipFill>
+                    <a:blip r:embed="rId19"/>
+                    <a:stretch>
+                      <a:fillRect/>
+                    </a:stretch>
+                  </pic:blipFill>
+                  <pic:spPr>
+                    <a:xfrm>
+                      <a:off x="0" y="0"/>
+                      <a:ext cx="4906060" cy="5134692"/>
+                    </a:xfrm>
+                    <a:prstGeom prst="rect">
+                      <a:avLst/>
+                    </a:prstGeom>
+                  </pic:spPr>
+                </pic:pic>
+              </a:graphicData>
+            </a:graphic>
+          </wp:inline>
+        </w:drawing>
+      </w:r>
+    </w:p>
+    <w:p>
+      <w:pPr>
+        <w:pStyle w:val="Caption"/>
+        <w:jc w:val="center"/>
+        <w:rPr>
+          <w:rFonts w:ascii="Arial" w:hAnsi="Arial" w:cs="Arial"/>
+        </w:rPr>
+      </w:pPr>
+      <w:r>
+        <w:t xml:space="preserve">Gambar </w:t>
+      </w:r>
+      <w:fldSimple w:instr=" SEQ Gambar \* ARABIC ">
+        <w:r>
+          <w:rPr>
+            <w:noProof/>
+          </w:rPr>
+          <w:t>13</w:t>
+        </w:r>
+      </w:fldSimple>
+      <w:r>
+        <w:t xml:space="preserve"> </w:t>
+      </w:r>
+      <w:r>
+        <w:t>tampilan report lighthouse desktop</w:t>
+      </w:r>
     </w:p>
     <w:sectPr>
+      <w:headerReference w:type="even" r:id="rId20"/>
+      <w:headerReference w:type="default" r:id="rId21"/>
+      <w:footerReference w:type="even" r:id="rId22"/>
+      <w:footerReference w:type="default" r:id="rId23"/>
+      <w:headerReference w:type="first" r:id="rId24"/>
+      <w:footerReference w:type="first" r:id="rId25"/>
       <w:pgSz w:w="11907" w:h="16840" w:code="9"/>
       <w:pgMar w:top="1440" w:right="1440" w:bottom="1440" w:left="1440" w:header="709" w:footer="709" w:gutter="0"/>
       <w:cols w:space="708"/>
@@ -79,6 +1101,271 @@
     </w:sectPr>
   </w:body>
 </w:document>
+</file>
+
+<file path=word/endnotes.xml><?xml version="1.0" encoding="utf-8"?>
+<w:endnotes xmlns:wpc="http://schemas.microsoft.com/office/word/2010/wordprocessingCanvas" xmlns:cx="http://schemas.microsoft.com/office/drawing/2014/chartex" xmlns:cx1="http://schemas.microsoft.com/office/drawing/2015/9/8/chartex" xmlns:cx2="http://schemas.microsoft.com/office/drawing/2015/10/21/chartex" xmlns:cx3="http://schemas.microsoft.com/office/drawing/2016/5/9/chartex" xmlns:cx4="http://schemas.microsoft.com/office/drawing/2016/5/10/chartex" xmlns:cx5="http://schemas.microsoft.com/office/drawing/2016/5/11/chartex" xmlns:cx6="http://schemas.microsoft.com/office/drawing/2016/5/12/chartex" xmlns:cx7="http://schemas.microsoft.com/office/drawing/2016/5/13/chartex" xmlns:cx8="http://schemas.microsoft.com/office/drawing/2016/5/14/chartex" xmlns:mc="http://schemas.openxmlformats.org/markup-compatibility/2006" xmlns:aink="http://schemas.microsoft.com/office/drawing/2016/ink" xmlns:am3d="http://schemas.microsoft.com/office/drawing/2017/model3d" xmlns:o="urn:schemas-microsoft-com:office:office" xmlns:r="http://schemas.openxmlformats.org/officeDocument/2006/relationships" xmlns:m="http://schemas.openxmlformats.org/officeDocument/2006/math" xmlns:v="urn:schemas-microsoft-com:vml" xmlns:wp14="http://schemas.microsoft.com/office/word/2010/wordprocessingDrawing" xmlns:wp="http://schemas.openxmlformats.org/drawingml/2006/wordprocessingDrawing" xmlns:w10="urn:schemas-microsoft-com:office:word" xmlns:w="http://schemas.openxmlformats.org/wordprocessingml/2006/main" xmlns:w14="http://schemas.microsoft.com/office/word/2010/wordml" xmlns:w15="http://schemas.microsoft.com/office/word/2012/wordml" xmlns:w16cex="http://schemas.microsoft.com/office/word/2018/wordml/cex" xmlns:w16cid="http://schemas.microsoft.com/office/word/2016/wordml/cid" xmlns:w16="http://schemas.microsoft.com/office/word/2018/wordml" xmlns:w16se="http://schemas.microsoft.com/office/word/2015/wordml/symex" xmlns:wpg="http://schemas.microsoft.com/office/word/2010/wordprocessingGroup" xmlns:wpi="http://schemas.microsoft.com/office/word/2010/wordprocessingInk" xmlns:wne="http://schemas.microsoft.com/office/word/2006/wordml" xmlns:wps="http://schemas.microsoft.com/office/word/2010/wordprocessingShape" mc:Ignorable="w14 w15 w16se w16cid w16 w16cex wp14">
+  <w:endnote w:type="separator" w:id="-1">
+    <w:p>
+      <w:pPr>
+        <w:spacing w:after="0" w:line="240" w:lineRule="auto"/>
+      </w:pPr>
+      <w:r>
+        <w:separator/>
+      </w:r>
+    </w:p>
+  </w:endnote>
+  <w:endnote w:type="continuationSeparator" w:id="0">
+    <w:p>
+      <w:pPr>
+        <w:spacing w:after="0" w:line="240" w:lineRule="auto"/>
+      </w:pPr>
+      <w:r>
+        <w:continuationSeparator/>
+      </w:r>
+    </w:p>
+  </w:endnote>
+</w:endnotes>
+</file>
+
+<file path=word/footer1.xml><?xml version="1.0" encoding="utf-8"?>
+<w:ftr xmlns:wpc="http://schemas.microsoft.com/office/word/2010/wordprocessingCanvas" xmlns:cx="http://schemas.microsoft.com/office/drawing/2014/chartex" xmlns:cx1="http://schemas.microsoft.com/office/drawing/2015/9/8/chartex" xmlns:cx2="http://schemas.microsoft.com/office/drawing/2015/10/21/chartex" xmlns:cx3="http://schemas.microsoft.com/office/drawing/2016/5/9/chartex" xmlns:cx4="http://schemas.microsoft.com/office/drawing/2016/5/10/chartex" xmlns:cx5="http://schemas.microsoft.com/office/drawing/2016/5/11/chartex" xmlns:cx6="http://schemas.microsoft.com/office/drawing/2016/5/12/chartex" xmlns:cx7="http://schemas.microsoft.com/office/drawing/2016/5/13/chartex" xmlns:cx8="http://schemas.microsoft.com/office/drawing/2016/5/14/chartex" xmlns:mc="http://schemas.openxmlformats.org/markup-compatibility/2006" xmlns:aink="http://schemas.microsoft.com/office/drawing/2016/ink" xmlns:am3d="http://schemas.microsoft.com/office/drawing/2017/model3d" xmlns:o="urn:schemas-microsoft-com:office:office" xmlns:r="http://schemas.openxmlformats.org/officeDocument/2006/relationships" xmlns:m="http://schemas.openxmlformats.org/officeDocument/2006/math" xmlns:v="urn:schemas-microsoft-com:vml" xmlns:wp14="http://schemas.microsoft.com/office/word/2010/wordprocessingDrawing" xmlns:wp="http://schemas.openxmlformats.org/drawingml/2006/wordprocessingDrawing" xmlns:w10="urn:schemas-microsoft-com:office:word" xmlns:w="http://schemas.openxmlformats.org/wordprocessingml/2006/main" xmlns:w14="http://schemas.microsoft.com/office/word/2010/wordml" xmlns:w15="http://schemas.microsoft.com/office/word/2012/wordml" xmlns:w16cex="http://schemas.microsoft.com/office/word/2018/wordml/cex" xmlns:w16cid="http://schemas.microsoft.com/office/word/2016/wordml/cid" xmlns:w16="http://schemas.microsoft.com/office/word/2018/wordml" xmlns:w16se="http://schemas.microsoft.com/office/word/2015/wordml/symex" xmlns:wpg="http://schemas.microsoft.com/office/word/2010/wordprocessingGroup" xmlns:wpi="http://schemas.microsoft.com/office/word/2010/wordprocessingInk" xmlns:wne="http://schemas.microsoft.com/office/word/2006/wordml" xmlns:wps="http://schemas.microsoft.com/office/word/2010/wordprocessingShape" mc:Ignorable="w14 w15 w16se w16cid w16 w16cex wp14">
+  <w:p>
+    <w:pPr>
+      <w:pStyle w:val="Footer"/>
+    </w:pPr>
+  </w:p>
+</w:ftr>
+</file>
+
+<file path=word/footer2.xml><?xml version="1.0" encoding="utf-8"?>
+<w:ftr xmlns:wpc="http://schemas.microsoft.com/office/word/2010/wordprocessingCanvas" xmlns:cx="http://schemas.microsoft.com/office/drawing/2014/chartex" xmlns:cx1="http://schemas.microsoft.com/office/drawing/2015/9/8/chartex" xmlns:cx2="http://schemas.microsoft.com/office/drawing/2015/10/21/chartex" xmlns:cx3="http://schemas.microsoft.com/office/drawing/2016/5/9/chartex" xmlns:cx4="http://schemas.microsoft.com/office/drawing/2016/5/10/chartex" xmlns:cx5="http://schemas.microsoft.com/office/drawing/2016/5/11/chartex" xmlns:cx6="http://schemas.microsoft.com/office/drawing/2016/5/12/chartex" xmlns:cx7="http://schemas.microsoft.com/office/drawing/2016/5/13/chartex" xmlns:cx8="http://schemas.microsoft.com/office/drawing/2016/5/14/chartex" xmlns:mc="http://schemas.openxmlformats.org/markup-compatibility/2006" xmlns:aink="http://schemas.microsoft.com/office/drawing/2016/ink" xmlns:am3d="http://schemas.microsoft.com/office/drawing/2017/model3d" xmlns:o="urn:schemas-microsoft-com:office:office" xmlns:r="http://schemas.openxmlformats.org/officeDocument/2006/relationships" xmlns:m="http://schemas.openxmlformats.org/officeDocument/2006/math" xmlns:v="urn:schemas-microsoft-com:vml" xmlns:wp14="http://schemas.microsoft.com/office/word/2010/wordprocessingDrawing" xmlns:wp="http://schemas.openxmlformats.org/drawingml/2006/wordprocessingDrawing" xmlns:w10="urn:schemas-microsoft-com:office:word" xmlns:w="http://schemas.openxmlformats.org/wordprocessingml/2006/main" xmlns:w14="http://schemas.microsoft.com/office/word/2010/wordml" xmlns:w15="http://schemas.microsoft.com/office/word/2012/wordml" xmlns:w16cex="http://schemas.microsoft.com/office/word/2018/wordml/cex" xmlns:w16cid="http://schemas.microsoft.com/office/word/2016/wordml/cid" xmlns:w16="http://schemas.microsoft.com/office/word/2018/wordml" xmlns:w16se="http://schemas.microsoft.com/office/word/2015/wordml/symex" xmlns:wpg="http://schemas.microsoft.com/office/word/2010/wordprocessingGroup" xmlns:wpi="http://schemas.microsoft.com/office/word/2010/wordprocessingInk" xmlns:wne="http://schemas.microsoft.com/office/word/2006/wordml" xmlns:wps="http://schemas.microsoft.com/office/word/2010/wordprocessingShape" mc:Ignorable="w14 w15 w16se w16cid w16 w16cex wp14">
+  <w:p>
+    <w:pPr>
+      <w:pStyle w:val="Footer"/>
+    </w:pPr>
+  </w:p>
+</w:ftr>
+</file>
+
+<file path=word/footer3.xml><?xml version="1.0" encoding="utf-8"?>
+<w:ftr xmlns:wpc="http://schemas.microsoft.com/office/word/2010/wordprocessingCanvas" xmlns:cx="http://schemas.microsoft.com/office/drawing/2014/chartex" xmlns:cx1="http://schemas.microsoft.com/office/drawing/2015/9/8/chartex" xmlns:cx2="http://schemas.microsoft.com/office/drawing/2015/10/21/chartex" xmlns:cx3="http://schemas.microsoft.com/office/drawing/2016/5/9/chartex" xmlns:cx4="http://schemas.microsoft.com/office/drawing/2016/5/10/chartex" xmlns:cx5="http://schemas.microsoft.com/office/drawing/2016/5/11/chartex" xmlns:cx6="http://schemas.microsoft.com/office/drawing/2016/5/12/chartex" xmlns:cx7="http://schemas.microsoft.com/office/drawing/2016/5/13/chartex" xmlns:cx8="http://schemas.microsoft.com/office/drawing/2016/5/14/chartex" xmlns:mc="http://schemas.openxmlformats.org/markup-compatibility/2006" xmlns:aink="http://schemas.microsoft.com/office/drawing/2016/ink" xmlns:am3d="http://schemas.microsoft.com/office/drawing/2017/model3d" xmlns:o="urn:schemas-microsoft-com:office:office" xmlns:r="http://schemas.openxmlformats.org/officeDocument/2006/relationships" xmlns:m="http://schemas.openxmlformats.org/officeDocument/2006/math" xmlns:v="urn:schemas-microsoft-com:vml" xmlns:wp14="http://schemas.microsoft.com/office/word/2010/wordprocessingDrawing" xmlns:wp="http://schemas.openxmlformats.org/drawingml/2006/wordprocessingDrawing" xmlns:w10="urn:schemas-microsoft-com:office:word" xmlns:w="http://schemas.openxmlformats.org/wordprocessingml/2006/main" xmlns:w14="http://schemas.microsoft.com/office/word/2010/wordml" xmlns:w15="http://schemas.microsoft.com/office/word/2012/wordml" xmlns:w16cex="http://schemas.microsoft.com/office/word/2018/wordml/cex" xmlns:w16cid="http://schemas.microsoft.com/office/word/2016/wordml/cid" xmlns:w16="http://schemas.microsoft.com/office/word/2018/wordml" xmlns:w16se="http://schemas.microsoft.com/office/word/2015/wordml/symex" xmlns:wpg="http://schemas.microsoft.com/office/word/2010/wordprocessingGroup" xmlns:wpi="http://schemas.microsoft.com/office/word/2010/wordprocessingInk" xmlns:wne="http://schemas.microsoft.com/office/word/2006/wordml" xmlns:wps="http://schemas.microsoft.com/office/word/2010/wordprocessingShape" mc:Ignorable="w14 w15 w16se w16cid w16 w16cex wp14">
+  <w:p>
+    <w:pPr>
+      <w:pStyle w:val="Footer"/>
+    </w:pPr>
+  </w:p>
+</w:ftr>
+</file>
+
+<file path=word/footnotes.xml><?xml version="1.0" encoding="utf-8"?>
+<w:footnotes xmlns:wpc="http://schemas.microsoft.com/office/word/2010/wordprocessingCanvas" xmlns:cx="http://schemas.microsoft.com/office/drawing/2014/chartex" xmlns:cx1="http://schemas.microsoft.com/office/drawing/2015/9/8/chartex" xmlns:cx2="http://schemas.microsoft.com/office/drawing/2015/10/21/chartex" xmlns:cx3="http://schemas.microsoft.com/office/drawing/2016/5/9/chartex" xmlns:cx4="http://schemas.microsoft.com/office/drawing/2016/5/10/chartex" xmlns:cx5="http://schemas.microsoft.com/office/drawing/2016/5/11/chartex" xmlns:cx6="http://schemas.microsoft.com/office/drawing/2016/5/12/chartex" xmlns:cx7="http://schemas.microsoft.com/office/drawing/2016/5/13/chartex" xmlns:cx8="http://schemas.microsoft.com/office/drawing/2016/5/14/chartex" xmlns:mc="http://schemas.openxmlformats.org/markup-compatibility/2006" xmlns:aink="http://schemas.microsoft.com/office/drawing/2016/ink" xmlns:am3d="http://schemas.microsoft.com/office/drawing/2017/model3d" xmlns:o="urn:schemas-microsoft-com:office:office" xmlns:r="http://schemas.openxmlformats.org/officeDocument/2006/relationships" xmlns:m="http://schemas.openxmlformats.org/officeDocument/2006/math" xmlns:v="urn:schemas-microsoft-com:vml" xmlns:wp14="http://schemas.microsoft.com/office/word/2010/wordprocessingDrawing" xmlns:wp="http://schemas.openxmlformats.org/drawingml/2006/wordprocessingDrawing" xmlns:w10="urn:schemas-microsoft-com:office:word" xmlns:w="http://schemas.openxmlformats.org/wordprocessingml/2006/main" xmlns:w14="http://schemas.microsoft.com/office/word/2010/wordml" xmlns:w15="http://schemas.microsoft.com/office/word/2012/wordml" xmlns:w16cex="http://schemas.microsoft.com/office/word/2018/wordml/cex" xmlns:w16cid="http://schemas.microsoft.com/office/word/2016/wordml/cid" xmlns:w16="http://schemas.microsoft.com/office/word/2018/wordml" xmlns:w16se="http://schemas.microsoft.com/office/word/2015/wordml/symex" xmlns:wpg="http://schemas.microsoft.com/office/word/2010/wordprocessingGroup" xmlns:wpi="http://schemas.microsoft.com/office/word/2010/wordprocessingInk" xmlns:wne="http://schemas.microsoft.com/office/word/2006/wordml" xmlns:wps="http://schemas.microsoft.com/office/word/2010/wordprocessingShape" mc:Ignorable="w14 w15 w16se w16cid w16 w16cex wp14">
+  <w:footnote w:type="separator" w:id="-1">
+    <w:p>
+      <w:pPr>
+        <w:spacing w:after="0" w:line="240" w:lineRule="auto"/>
+      </w:pPr>
+      <w:r>
+        <w:separator/>
+      </w:r>
+    </w:p>
+  </w:footnote>
+  <w:footnote w:type="continuationSeparator" w:id="0">
+    <w:p>
+      <w:pPr>
+        <w:spacing w:after="0" w:line="240" w:lineRule="auto"/>
+      </w:pPr>
+      <w:r>
+        <w:continuationSeparator/>
+      </w:r>
+    </w:p>
+  </w:footnote>
+</w:footnotes>
+</file>
+
+<file path=word/header1.xml><?xml version="1.0" encoding="utf-8"?>
+<w:hdr xmlns:wpc="http://schemas.microsoft.com/office/word/2010/wordprocessingCanvas" xmlns:cx="http://schemas.microsoft.com/office/drawing/2014/chartex" xmlns:cx1="http://schemas.microsoft.com/office/drawing/2015/9/8/chartex" xmlns:cx2="http://schemas.microsoft.com/office/drawing/2015/10/21/chartex" xmlns:cx3="http://schemas.microsoft.com/office/drawing/2016/5/9/chartex" xmlns:cx4="http://schemas.microsoft.com/office/drawing/2016/5/10/chartex" xmlns:cx5="http://schemas.microsoft.com/office/drawing/2016/5/11/chartex" xmlns:cx6="http://schemas.microsoft.com/office/drawing/2016/5/12/chartex" xmlns:cx7="http://schemas.microsoft.com/office/drawing/2016/5/13/chartex" xmlns:cx8="http://schemas.microsoft.com/office/drawing/2016/5/14/chartex" xmlns:mc="http://schemas.openxmlformats.org/markup-compatibility/2006" xmlns:aink="http://schemas.microsoft.com/office/drawing/2016/ink" xmlns:am3d="http://schemas.microsoft.com/office/drawing/2017/model3d" xmlns:o="urn:schemas-microsoft-com:office:office" xmlns:r="http://schemas.openxmlformats.org/officeDocument/2006/relationships" xmlns:m="http://schemas.openxmlformats.org/officeDocument/2006/math" xmlns:v="urn:schemas-microsoft-com:vml" xmlns:wp14="http://schemas.microsoft.com/office/word/2010/wordprocessingDrawing" xmlns:wp="http://schemas.openxmlformats.org/drawingml/2006/wordprocessingDrawing" xmlns:w10="urn:schemas-microsoft-com:office:word" xmlns:w="http://schemas.openxmlformats.org/wordprocessingml/2006/main" xmlns:w14="http://schemas.microsoft.com/office/word/2010/wordml" xmlns:w15="http://schemas.microsoft.com/office/word/2012/wordml" xmlns:w16cex="http://schemas.microsoft.com/office/word/2018/wordml/cex" xmlns:w16cid="http://schemas.microsoft.com/office/word/2016/wordml/cid" xmlns:w16="http://schemas.microsoft.com/office/word/2018/wordml" xmlns:w16se="http://schemas.microsoft.com/office/word/2015/wordml/symex" xmlns:wpg="http://schemas.microsoft.com/office/word/2010/wordprocessingGroup" xmlns:wpi="http://schemas.microsoft.com/office/word/2010/wordprocessingInk" xmlns:wne="http://schemas.microsoft.com/office/word/2006/wordml" xmlns:wps="http://schemas.microsoft.com/office/word/2010/wordprocessingShape" mc:Ignorable="w14 w15 w16se w16cid w16 w16cex wp14">
+  <w:p>
+    <w:pPr>
+      <w:pStyle w:val="Header"/>
+    </w:pPr>
+    <w:r>
+      <w:rPr>
+        <w:noProof/>
+      </w:rPr>
+      <w:pict w14:anchorId="147C0356">
+        <v:shapetype id="_x0000_t75" coordsize="21600,21600" o:spt="75" o:preferrelative="t" path="m@4@5l@4@11@9@11@9@5xe" filled="f" stroked="f">
+          <v:stroke joinstyle="miter"/>
+          <v:formulas>
+            <v:f eqn="if lineDrawn pixelLineWidth 0"/>
+            <v:f eqn="sum @0 1 0"/>
+            <v:f eqn="sum 0 0 @1"/>
+            <v:f eqn="prod @2 1 2"/>
+            <v:f eqn="prod @3 21600 pixelWidth"/>
+            <v:f eqn="prod @3 21600 pixelHeight"/>
+            <v:f eqn="sum @0 0 1"/>
+            <v:f eqn="prod @6 1 2"/>
+            <v:f eqn="prod @7 21600 pixelWidth"/>
+            <v:f eqn="sum @8 21600 0"/>
+            <v:f eqn="prod @7 21600 pixelHeight"/>
+            <v:f eqn="sum @10 21600 0"/>
+          </v:formulas>
+          <v:path o:extrusionok="f" gradientshapeok="t" o:connecttype="rect"/>
+          <o:lock v:ext="edit" aspectratio="t"/>
+        </v:shapetype>
+        <v:shape id="WordPictureWatermark326006235" o:spid="_x0000_s2050" type="#_x0000_t75" style="position:absolute;margin-left:0;margin-top:0;width:451.1pt;height:258.1pt;z-index:-251657216;mso-position-horizontal:center;mso-position-horizontal-relative:margin;mso-position-vertical:center;mso-position-vertical-relative:margin" o:allowincell="f">
+          <v:imagedata r:id="rId1" o:title="cropped-cropped-Alterra-Academy-logo" gain="19661f" blacklevel="22938f"/>
+          <w10:wrap anchorx="margin" anchory="margin"/>
+        </v:shape>
+      </w:pict>
+    </w:r>
+  </w:p>
+</w:hdr>
+</file>
+
+<file path=word/header2.xml><?xml version="1.0" encoding="utf-8"?>
+<w:hdr xmlns:wpc="http://schemas.microsoft.com/office/word/2010/wordprocessingCanvas" xmlns:cx="http://schemas.microsoft.com/office/drawing/2014/chartex" xmlns:cx1="http://schemas.microsoft.com/office/drawing/2015/9/8/chartex" xmlns:cx2="http://schemas.microsoft.com/office/drawing/2015/10/21/chartex" xmlns:cx3="http://schemas.microsoft.com/office/drawing/2016/5/9/chartex" xmlns:cx4="http://schemas.microsoft.com/office/drawing/2016/5/10/chartex" xmlns:cx5="http://schemas.microsoft.com/office/drawing/2016/5/11/chartex" xmlns:cx6="http://schemas.microsoft.com/office/drawing/2016/5/12/chartex" xmlns:cx7="http://schemas.microsoft.com/office/drawing/2016/5/13/chartex" xmlns:cx8="http://schemas.microsoft.com/office/drawing/2016/5/14/chartex" xmlns:mc="http://schemas.openxmlformats.org/markup-compatibility/2006" xmlns:aink="http://schemas.microsoft.com/office/drawing/2016/ink" xmlns:am3d="http://schemas.microsoft.com/office/drawing/2017/model3d" xmlns:o="urn:schemas-microsoft-com:office:office" xmlns:r="http://schemas.openxmlformats.org/officeDocument/2006/relationships" xmlns:m="http://schemas.openxmlformats.org/officeDocument/2006/math" xmlns:v="urn:schemas-microsoft-com:vml" xmlns:wp14="http://schemas.microsoft.com/office/word/2010/wordprocessingDrawing" xmlns:wp="http://schemas.openxmlformats.org/drawingml/2006/wordprocessingDrawing" xmlns:w10="urn:schemas-microsoft-com:office:word" xmlns:w="http://schemas.openxmlformats.org/wordprocessingml/2006/main" xmlns:w14="http://schemas.microsoft.com/office/word/2010/wordml" xmlns:w15="http://schemas.microsoft.com/office/word/2012/wordml" xmlns:w16cex="http://schemas.microsoft.com/office/word/2018/wordml/cex" xmlns:w16cid="http://schemas.microsoft.com/office/word/2016/wordml/cid" xmlns:w16="http://schemas.microsoft.com/office/word/2018/wordml" xmlns:w16se="http://schemas.microsoft.com/office/word/2015/wordml/symex" xmlns:wpg="http://schemas.microsoft.com/office/word/2010/wordprocessingGroup" xmlns:wpi="http://schemas.microsoft.com/office/word/2010/wordprocessingInk" xmlns:wne="http://schemas.microsoft.com/office/word/2006/wordml" xmlns:wps="http://schemas.microsoft.com/office/word/2010/wordprocessingShape" mc:Ignorable="w14 w15 w16se w16cid w16 w16cex wp14">
+  <w:p>
+    <w:pPr>
+      <w:rPr>
+        <w:rFonts w:ascii="Arial" w:hAnsi="Arial" w:cs="Arial"/>
+      </w:rPr>
+    </w:pPr>
+    <w:r>
+      <w:rPr>
+        <w:rFonts w:ascii="Arial" w:hAnsi="Arial" w:cs="Arial"/>
+        <w:noProof/>
+      </w:rPr>
+      <w:pict w14:anchorId="1F4D6907">
+        <v:shapetype id="_x0000_t75" coordsize="21600,21600" o:spt="75" o:preferrelative="t" path="m@4@5l@4@11@9@11@9@5xe" filled="f" stroked="f">
+          <v:stroke joinstyle="miter"/>
+          <v:formulas>
+            <v:f eqn="if lineDrawn pixelLineWidth 0"/>
+            <v:f eqn="sum @0 1 0"/>
+            <v:f eqn="sum 0 0 @1"/>
+            <v:f eqn="prod @2 1 2"/>
+            <v:f eqn="prod @3 21600 pixelWidth"/>
+            <v:f eqn="prod @3 21600 pixelHeight"/>
+            <v:f eqn="sum @0 0 1"/>
+            <v:f eqn="prod @6 1 2"/>
+            <v:f eqn="prod @7 21600 pixelWidth"/>
+            <v:f eqn="sum @8 21600 0"/>
+            <v:f eqn="prod @7 21600 pixelHeight"/>
+            <v:f eqn="sum @10 21600 0"/>
+          </v:formulas>
+          <v:path o:extrusionok="f" gradientshapeok="t" o:connecttype="rect"/>
+          <o:lock v:ext="edit" aspectratio="t"/>
+        </v:shapetype>
+        <v:shape id="WordPictureWatermark326006236" o:spid="_x0000_s2051" type="#_x0000_t75" style="position:absolute;margin-left:0;margin-top:0;width:451.1pt;height:258.1pt;z-index:-251656192;mso-position-horizontal:center;mso-position-horizontal-relative:margin;mso-position-vertical:center;mso-position-vertical-relative:margin" o:allowincell="f">
+          <v:imagedata r:id="rId1" o:title="cropped-cropped-Alterra-Academy-logo" gain="19661f" blacklevel="22938f"/>
+          <w10:wrap anchorx="margin" anchory="margin"/>
+        </v:shape>
+      </w:pict>
+    </w:r>
+    <w:r>
+      <w:rPr>
+        <w:rFonts w:ascii="Arial" w:hAnsi="Arial" w:cs="Arial"/>
+      </w:rPr>
+      <w:t>Nama</w:t>
+    </w:r>
+    <w:r>
+      <w:rPr>
+        <w:rFonts w:ascii="Arial" w:hAnsi="Arial" w:cs="Arial"/>
+      </w:rPr>
+      <w:tab/>
+    </w:r>
+    <w:r>
+      <w:rPr>
+        <w:rFonts w:ascii="Arial" w:hAnsi="Arial" w:cs="Arial"/>
+      </w:rPr>
+      <w:tab/>
+      <w:t>: Muhamad Nur Fajj</w:t>
+    </w:r>
+    <w:r>
+      <w:rPr>
+        <w:rFonts w:ascii="Arial" w:hAnsi="Arial" w:cs="Arial"/>
+      </w:rPr>
+      <w:t xml:space="preserve">ri </w:t>
+    </w:r>
+    <w:r>
+      <w:rPr>
+        <w:rFonts w:ascii="Arial" w:hAnsi="Arial" w:cs="Arial"/>
+      </w:rPr>
+      <w:t>Zenitandrio (Andro)</w:t>
+    </w:r>
+  </w:p>
+  <w:p>
+    <w:pPr>
+      <w:rPr>
+        <w:rFonts w:ascii="Arial" w:hAnsi="Arial" w:cs="Arial"/>
+      </w:rPr>
+    </w:pPr>
+    <w:r>
+      <w:rPr>
+        <w:rFonts w:ascii="Arial" w:hAnsi="Arial" w:cs="Arial"/>
+      </w:rPr>
+      <w:t>Kelas</w:t>
+    </w:r>
+    <w:r>
+      <w:rPr>
+        <w:rFonts w:ascii="Arial" w:hAnsi="Arial" w:cs="Arial"/>
+      </w:rPr>
+      <w:tab/>
+    </w:r>
+    <w:r>
+      <w:rPr>
+        <w:rFonts w:ascii="Arial" w:hAnsi="Arial" w:cs="Arial"/>
+      </w:rPr>
+      <w:tab/>
+      <w:t>: D / QE</w:t>
+    </w:r>
+  </w:p>
+  <w:p>
+    <w:pPr>
+      <w:pStyle w:val="Header"/>
+    </w:pPr>
+  </w:p>
+</w:hdr>
+</file>
+
+<file path=word/header3.xml><?xml version="1.0" encoding="utf-8"?>
+<w:hdr xmlns:wpc="http://schemas.microsoft.com/office/word/2010/wordprocessingCanvas" xmlns:cx="http://schemas.microsoft.com/office/drawing/2014/chartex" xmlns:cx1="http://schemas.microsoft.com/office/drawing/2015/9/8/chartex" xmlns:cx2="http://schemas.microsoft.com/office/drawing/2015/10/21/chartex" xmlns:cx3="http://schemas.microsoft.com/office/drawing/2016/5/9/chartex" xmlns:cx4="http://schemas.microsoft.com/office/drawing/2016/5/10/chartex" xmlns:cx5="http://schemas.microsoft.com/office/drawing/2016/5/11/chartex" xmlns:cx6="http://schemas.microsoft.com/office/drawing/2016/5/12/chartex" xmlns:cx7="http://schemas.microsoft.com/office/drawing/2016/5/13/chartex" xmlns:cx8="http://schemas.microsoft.com/office/drawing/2016/5/14/chartex" xmlns:mc="http://schemas.openxmlformats.org/markup-compatibility/2006" xmlns:aink="http://schemas.microsoft.com/office/drawing/2016/ink" xmlns:am3d="http://schemas.microsoft.com/office/drawing/2017/model3d" xmlns:o="urn:schemas-microsoft-com:office:office" xmlns:r="http://schemas.openxmlformats.org/officeDocument/2006/relationships" xmlns:m="http://schemas.openxmlformats.org/officeDocument/2006/math" xmlns:v="urn:schemas-microsoft-com:vml" xmlns:wp14="http://schemas.microsoft.com/office/word/2010/wordprocessingDrawing" xmlns:wp="http://schemas.openxmlformats.org/drawingml/2006/wordprocessingDrawing" xmlns:w10="urn:schemas-microsoft-com:office:word" xmlns:w="http://schemas.openxmlformats.org/wordprocessingml/2006/main" xmlns:w14="http://schemas.microsoft.com/office/word/2010/wordml" xmlns:w15="http://schemas.microsoft.com/office/word/2012/wordml" xmlns:w16cex="http://schemas.microsoft.com/office/word/2018/wordml/cex" xmlns:w16cid="http://schemas.microsoft.com/office/word/2016/wordml/cid" xmlns:w16="http://schemas.microsoft.com/office/word/2018/wordml" xmlns:w16se="http://schemas.microsoft.com/office/word/2015/wordml/symex" xmlns:wpg="http://schemas.microsoft.com/office/word/2010/wordprocessingGroup" xmlns:wpi="http://schemas.microsoft.com/office/word/2010/wordprocessingInk" xmlns:wne="http://schemas.microsoft.com/office/word/2006/wordml" xmlns:wps="http://schemas.microsoft.com/office/word/2010/wordprocessingShape" mc:Ignorable="w14 w15 w16se w16cid w16 w16cex wp14">
+  <w:p>
+    <w:pPr>
+      <w:pStyle w:val="Header"/>
+    </w:pPr>
+    <w:r>
+      <w:rPr>
+        <w:noProof/>
+      </w:rPr>
+      <w:pict w14:anchorId="42E751C8">
+        <v:shapetype id="_x0000_t75" coordsize="21600,21600" o:spt="75" o:preferrelative="t" path="m@4@5l@4@11@9@11@9@5xe" filled="f" stroked="f">
+          <v:stroke joinstyle="miter"/>
+          <v:formulas>
+            <v:f eqn="if lineDrawn pixelLineWidth 0"/>
+            <v:f eqn="sum @0 1 0"/>
+            <v:f eqn="sum 0 0 @1"/>
+            <v:f eqn="prod @2 1 2"/>
+            <v:f eqn="prod @3 21600 pixelWidth"/>
+            <v:f eqn="prod @3 21600 pixelHeight"/>
+            <v:f eqn="sum @0 0 1"/>
+            <v:f eqn="prod @6 1 2"/>
+            <v:f eqn="prod @7 21600 pixelWidth"/>
+            <v:f eqn="sum @8 21600 0"/>
+            <v:f eqn="prod @7 21600 pixelHeight"/>
+            <v:f eqn="sum @10 21600 0"/>
+          </v:formulas>
+          <v:path o:extrusionok="f" gradientshapeok="t" o:connecttype="rect"/>
+          <o:lock v:ext="edit" aspectratio="t"/>
+        </v:shapetype>
+        <v:shape id="WordPictureWatermark326006234" o:spid="_x0000_s2049" type="#_x0000_t75" style="position:absolute;margin-left:0;margin-top:0;width:451.1pt;height:258.1pt;z-index:-251658240;mso-position-horizontal:center;mso-position-horizontal-relative:margin;mso-position-vertical:center;mso-position-vertical-relative:margin" o:allowincell="f">
+          <v:imagedata r:id="rId1" o:title="cropped-cropped-Alterra-Academy-logo" gain="19661f" blacklevel="22938f"/>
+          <w10:wrap anchorx="margin" anchory="margin"/>
+        </v:shape>
+      </w:pict>
+    </w:r>
+  </w:p>
+</w:hdr>
 </file>
 
 <file path=word/numbering.xml><?xml version="1.0" encoding="utf-8"?>
@@ -1505,7 +2792,7 @@
   <w:style w:type="paragraph" w:default="1" w:styleId="Normal">
     <w:name w:val="Normal"/>
     <w:qFormat/>
-    <w:rsid w:val="00080365"/>
+    <w:rsid w:val="002A07C0"/>
   </w:style>
   <w:style w:type="paragraph" w:styleId="Heading1">
     <w:name w:val="heading 1"/>
@@ -2024,6 +3311,69 @@
     <w:rsid w:val="00B34286"/>
     <w:rPr>
       <w:rFonts w:eastAsiaTheme="majorEastAsia"/>
+    </w:rPr>
+  </w:style>
+  <w:style w:type="paragraph" w:styleId="Header">
+    <w:name w:val="header"/>
+    <w:basedOn w:val="Normal"/>
+    <w:link w:val="HeaderChar"/>
+    <w:uiPriority w:val="99"/>
+    <w:unhideWhenUsed/>
+    <w:rsid w:val="00AA10A8"/>
+    <w:pPr>
+      <w:tabs>
+        <w:tab w:val="center" w:pos="4680"/>
+        <w:tab w:val="right" w:pos="9360"/>
+      </w:tabs>
+      <w:spacing w:after="0" w:line="240" w:lineRule="auto"/>
+    </w:pPr>
+  </w:style>
+  <w:style w:type="character" w:customStyle="1" w:styleId="HeaderChar">
+    <w:name w:val="Header Char"/>
+    <w:basedOn w:val="DefaultParagraphFont"/>
+    <w:link w:val="Header"/>
+    <w:uiPriority w:val="99"/>
+    <w:rsid w:val="00AA10A8"/>
+  </w:style>
+  <w:style w:type="paragraph" w:styleId="Footer">
+    <w:name w:val="footer"/>
+    <w:basedOn w:val="Normal"/>
+    <w:link w:val="FooterChar"/>
+    <w:uiPriority w:val="99"/>
+    <w:unhideWhenUsed/>
+    <w:rsid w:val="00AA10A8"/>
+    <w:pPr>
+      <w:tabs>
+        <w:tab w:val="center" w:pos="4680"/>
+        <w:tab w:val="right" w:pos="9360"/>
+      </w:tabs>
+      <w:spacing w:after="0" w:line="240" w:lineRule="auto"/>
+    </w:pPr>
+  </w:style>
+  <w:style w:type="character" w:customStyle="1" w:styleId="FooterChar">
+    <w:name w:val="Footer Char"/>
+    <w:basedOn w:val="DefaultParagraphFont"/>
+    <w:link w:val="Footer"/>
+    <w:uiPriority w:val="99"/>
+    <w:rsid w:val="00AA10A8"/>
+  </w:style>
+  <w:style w:type="paragraph" w:styleId="Caption">
+    <w:name w:val="caption"/>
+    <w:basedOn w:val="Normal"/>
+    <w:next w:val="Normal"/>
+    <w:uiPriority w:val="35"/>
+    <w:unhideWhenUsed/>
+    <w:qFormat/>
+    <w:rsid w:val="00A206BF"/>
+    <w:pPr>
+      <w:spacing w:after="200" w:line="240" w:lineRule="auto"/>
+    </w:pPr>
+    <w:rPr>
+      <w:i/>
+      <w:iCs/>
+      <w:color w:val="44546A" w:themeColor="text2"/>
+      <w:sz w:val="18"/>
+      <w:szCs w:val="18"/>
     </w:rPr>
   </w:style>
 </w:styles>

</xml_diff>